<commit_message>
add simulator references and Q&A
</commit_message>
<xml_diff>
--- a/simulation platform/参考文献.docx
+++ b/simulation platform/参考文献.docx
@@ -17,6 +17,12 @@
         </w:rPr>
         <w:t xml:space="preserve">Matlab仿真(2)--无人车路径规划A*算法 </w:t>
       </w:r>
+    </w:p>
+    <w:p>
+      <w:pPr>
+        <w:pStyle w:val="a4"/>
+        <w:ind w:left="360" w:firstLineChars="0" w:firstLine="0"/>
+      </w:pPr>
       <w:hyperlink r:id="rId5" w:history="1">
         <w:r>
           <w:rPr>
@@ -35,18 +41,150 @@
           <w:numId w:val="1"/>
         </w:numPr>
         <w:ind w:firstLineChars="0"/>
-        <w:rPr>
-          <w:rFonts w:hint="eastAsia"/>
-        </w:rPr>
       </w:pPr>
       <w:r>
         <w:rPr>
           <w:rFonts w:hint="eastAsia"/>
         </w:rPr>
-        <w:t>移动机器人路径规划算法研究及仿真平台的设计与实现 http://www.eepw.com.cn/article/201612/332301.htm</w:t>
+        <w:t>移动机器人路径规划算法研究及仿真平台的设计与实现</w:t>
       </w:r>
     </w:p>
-    <w:p/>
+    <w:p>
+      <w:pPr>
+        <w:pStyle w:val="a4"/>
+        <w:ind w:left="360" w:firstLineChars="0" w:firstLine="0"/>
+      </w:pPr>
+      <w:r>
+        <w:rPr>
+          <w:rFonts w:hint="eastAsia"/>
+        </w:rPr>
+        <w:t>http://www.eepw.com.cn/article/201612/332301.htm</w:t>
+      </w:r>
+    </w:p>
+    <w:p>
+      <w:pPr>
+        <w:pStyle w:val="a4"/>
+        <w:numPr>
+          <w:ilvl w:val="0"/>
+          <w:numId w:val="1"/>
+        </w:numPr>
+        <w:ind w:firstLineChars="0"/>
+      </w:pPr>
+      <w:r>
+        <w:rPr>
+          <w:rFonts w:hint="eastAsia"/>
+        </w:rPr>
+        <w:t>路径规划算法总结</w:t>
+      </w:r>
+    </w:p>
+    <w:p>
+      <w:pPr>
+        <w:pStyle w:val="a4"/>
+        <w:ind w:left="360" w:firstLineChars="0" w:firstLine="0"/>
+      </w:pPr>
+      <w:hyperlink r:id="rId6" w:history="1">
+        <w:r>
+          <w:rPr>
+            <w:rStyle w:val="a3"/>
+          </w:rPr>
+          <w:t>https://zhuanlan.zhihu.com/p/51372134</w:t>
+        </w:r>
+      </w:hyperlink>
+    </w:p>
+    <w:p>
+      <w:pPr>
+        <w:pStyle w:val="a4"/>
+        <w:numPr>
+          <w:ilvl w:val="0"/>
+          <w:numId w:val="1"/>
+        </w:numPr>
+        <w:ind w:firstLineChars="0"/>
+      </w:pPr>
+      <w:r>
+        <w:rPr>
+          <w:rFonts w:hint="eastAsia"/>
+        </w:rPr>
+        <w:t>路径规划五种算法简述及对比</w:t>
+      </w:r>
+      <w:r>
+        <w:rPr>
+          <w:rFonts w:hint="eastAsia"/>
+        </w:rPr>
+        <w:t xml:space="preserve"> </w:t>
+      </w:r>
+    </w:p>
+    <w:p>
+      <w:pPr>
+        <w:pStyle w:val="a4"/>
+        <w:ind w:left="360" w:firstLineChars="0" w:firstLine="0"/>
+      </w:pPr>
+      <w:hyperlink r:id="rId7" w:history="1">
+        <w:r>
+          <w:rPr>
+            <w:rStyle w:val="a3"/>
+          </w:rPr>
+          <w:t>https://blog.csdn.net/tjcwt2011/article/details/112463027</w:t>
+        </w:r>
+      </w:hyperlink>
+    </w:p>
+    <w:p>
+      <w:pPr>
+        <w:pStyle w:val="a4"/>
+        <w:numPr>
+          <w:ilvl w:val="0"/>
+          <w:numId w:val="1"/>
+        </w:numPr>
+        <w:ind w:firstLineChars="0"/>
+      </w:pPr>
+      <w:r>
+        <w:rPr>
+          <w:rFonts w:hint="eastAsia"/>
+        </w:rPr>
+        <w:t>几句话解释</w:t>
+      </w:r>
+      <w:r>
+        <w:t>D*（Dynamic A*）</w:t>
+      </w:r>
+    </w:p>
+    <w:p>
+      <w:pPr>
+        <w:pStyle w:val="a4"/>
+        <w:ind w:left="360" w:firstLineChars="0" w:firstLine="0"/>
+      </w:pPr>
+      <w:hyperlink r:id="rId8" w:history="1">
+        <w:r>
+          <w:rPr>
+            <w:rStyle w:val="a3"/>
+          </w:rPr>
+          <w:t>https://www.jianshu.com/p/94693b176157</w:t>
+        </w:r>
+      </w:hyperlink>
+    </w:p>
+    <w:p>
+      <w:pPr>
+        <w:pStyle w:val="a4"/>
+        <w:numPr>
+          <w:ilvl w:val="0"/>
+          <w:numId w:val="1"/>
+        </w:numPr>
+        <w:ind w:firstLineChars="0"/>
+      </w:pPr>
+      <w:r>
+        <w:t>A*算法中启发函数的使用</w:t>
+      </w:r>
+    </w:p>
+    <w:p>
+      <w:pPr>
+        <w:pStyle w:val="a4"/>
+        <w:ind w:left="360" w:firstLineChars="0" w:firstLine="0"/>
+        <w:rPr>
+          <w:rFonts w:hint="eastAsia"/>
+        </w:rPr>
+      </w:pPr>
+      <w:r>
+        <w:t>https://blog.csdn.net/free4wuyou/article/details/15676597</w:t>
+      </w:r>
+    </w:p>
     <w:sectPr>
       <w:pgSz w:w="11906" w:h="16838"/>
       <w:pgMar w:top="1440" w:right="1800" w:bottom="1440" w:left="1800" w:header="851" w:footer="992" w:gutter="0"/>
@@ -298,6 +436,7 @@
     <w:lsdException w:name="HTML Sample" w:semiHidden="1" w:unhideWhenUsed="1"/>
     <w:lsdException w:name="HTML Typewriter" w:semiHidden="1" w:unhideWhenUsed="1"/>
     <w:lsdException w:name="HTML Variable" w:semiHidden="1" w:unhideWhenUsed="1"/>
+    <w:lsdException w:name="Normal Table" w:semiHidden="1" w:unhideWhenUsed="1"/>
     <w:lsdException w:name="annotation subject" w:semiHidden="1" w:unhideWhenUsed="1"/>
     <w:lsdException w:name="No List" w:semiHidden="1" w:unhideWhenUsed="1"/>
     <w:lsdException w:name="Outline List 1" w:semiHidden="1" w:unhideWhenUsed="1"/>
@@ -344,8 +483,10 @@
     <w:lsdException w:name="Table Subtle 2" w:semiHidden="1" w:unhideWhenUsed="1"/>
     <w:lsdException w:name="Table Web 1" w:semiHidden="1" w:unhideWhenUsed="1"/>
     <w:lsdException w:name="Table Web 2" w:semiHidden="1" w:unhideWhenUsed="1"/>
+    <w:lsdException w:name="Table Web 3" w:semiHidden="1" w:unhideWhenUsed="1"/>
     <w:lsdException w:name="Balloon Text" w:semiHidden="1" w:unhideWhenUsed="1"/>
     <w:lsdException w:name="Table Grid" w:uiPriority="39"/>
+    <w:lsdException w:name="Table Theme" w:semiHidden="1" w:unhideWhenUsed="1"/>
     <w:lsdException w:name="Placeholder Text" w:semiHidden="1"/>
     <w:lsdException w:name="No Spacing" w:uiPriority="1" w:qFormat="1"/>
     <w:lsdException w:name="Light Shading" w:uiPriority="60"/>
@@ -606,7 +747,6 @@
     <w:name w:val="Hyperlink"/>
     <w:basedOn w:val="a0"/>
     <w:uiPriority w:val="99"/>
-    <w:semiHidden/>
     <w:unhideWhenUsed/>
     <w:rsid w:val="009B509B"/>
     <w:rPr>
@@ -623,6 +763,18 @@
     <w:pPr>
       <w:ind w:firstLineChars="200" w:firstLine="420"/>
     </w:pPr>
+  </w:style>
+  <w:style w:type="character" w:styleId="a5">
+    <w:name w:val="Unresolved Mention"/>
+    <w:basedOn w:val="a0"/>
+    <w:uiPriority w:val="99"/>
+    <w:semiHidden/>
+    <w:unhideWhenUsed/>
+    <w:rsid w:val="00234937"/>
+    <w:rPr>
+      <w:color w:val="605E5C"/>
+      <w:shd w:val="clear" w:color="auto" w:fill="E1DFDD"/>
+    </w:rPr>
   </w:style>
 </w:styles>
 </file>

</xml_diff>